<commit_message>
shitty outline so far
</commit_message>
<xml_diff>
--- a/DiscussionOutline.docx
+++ b/DiscussionOutline.docx
@@ -13,7 +13,6 @@
           <w:b/>
         </w:rPr>
       </w:pPr>
-      <w:proofErr w:type="spellStart"/>
       <w:r>
         <w:rPr>
           <w:b/>
@@ -24,14 +23,7 @@
         <w:rPr>
           <w:b/>
         </w:rPr>
-        <w:t>C</w:t>
-      </w:r>
-      <w:proofErr w:type="spellEnd"/>
-      <w:r>
-        <w:rPr>
-          <w:b/>
-        </w:rPr>
-        <w:t xml:space="preserve"> </w:t>
+        <w:t xml:space="preserve">C </w:t>
       </w:r>
       <w:r>
         <w:rPr>
@@ -43,21 +35,7 @@
         <w:rPr>
           <w:b/>
         </w:rPr>
-        <w:t xml:space="preserve">distinct </w:t>
-      </w:r>
-      <w:proofErr w:type="spellStart"/>
-      <w:r>
-        <w:rPr>
-          <w:b/>
-        </w:rPr>
-        <w:t>Evo</w:t>
-      </w:r>
-      <w:proofErr w:type="spellEnd"/>
-      <w:r>
-        <w:rPr>
-          <w:b/>
-        </w:rPr>
-        <w:t xml:space="preserve"> trajectories --- </w:t>
+        <w:t xml:space="preserve">distinct Evo trajectories --- </w:t>
       </w:r>
       <w:r>
         <w:rPr>
@@ -80,15 +58,7 @@
     </w:p>
     <w:p>
       <w:r>
-        <w:t xml:space="preserve">--it all comes down to gametogenesis (focus on universal aspects of how </w:t>
-      </w:r>
-      <w:proofErr w:type="spellStart"/>
-      <w:r>
-        <w:t>gamtogenesis</w:t>
-      </w:r>
-      <w:proofErr w:type="spellEnd"/>
-      <w:r>
-        <w:t xml:space="preserve"> types differ)</w:t>
+        <w:t>--it all comes down to gametogenesis (focus on universal aspects of how gamtogenesis types differ)</w:t>
       </w:r>
     </w:p>
     <w:p>
@@ -103,21 +73,7 @@
         <w:rPr>
           <w:b/>
         </w:rPr>
-        <w:t xml:space="preserve">2. </w:t>
-      </w:r>
-      <w:proofErr w:type="spellStart"/>
-      <w:r>
-        <w:rPr>
-          <w:b/>
-        </w:rPr>
-        <w:t>Evo</w:t>
-      </w:r>
-      <w:proofErr w:type="spellEnd"/>
-      <w:r>
-        <w:rPr>
-          <w:b/>
-        </w:rPr>
-        <w:t xml:space="preserve"> in the male </w:t>
+        <w:t xml:space="preserve">2. Evo in the male </w:t>
       </w:r>
       <w:r>
         <w:rPr>
@@ -145,20 +101,7 @@
           <w:b/>
         </w:rPr>
         <w:tab/>
-      </w:r>
-      <w:proofErr w:type="gramStart"/>
-      <w:r>
-        <w:rPr>
-          <w:b/>
-        </w:rPr>
-        <w:t>a</w:t>
-      </w:r>
-      <w:proofErr w:type="gramEnd"/>
-      <w:r>
-        <w:rPr>
-          <w:b/>
-        </w:rPr>
-        <w:t>. DSB –SC / before</w:t>
+        <w:t>a. DSB –SC / before</w:t>
       </w:r>
     </w:p>
     <w:p>
@@ -185,51 +128,20 @@
           <w:b/>
         </w:rPr>
       </w:pPr>
-      <w:r>
-        <w:rPr>
-          <w:b/>
-        </w:rPr>
-        <w:t>3. NEXT STEPS!! (</w:t>
-      </w:r>
-      <w:proofErr w:type="gramStart"/>
-      <w:r>
-        <w:rPr>
-          <w:b/>
-        </w:rPr>
-        <w:t>what</w:t>
-      </w:r>
-      <w:proofErr w:type="gramEnd"/>
-      <w:r>
-        <w:rPr>
-          <w:b/>
-        </w:rPr>
-        <w:t xml:space="preserve"> </w:t>
-      </w:r>
-      <w:proofErr w:type="spellStart"/>
-      <w:r>
-        <w:rPr>
-          <w:b/>
-        </w:rPr>
-        <w:t>y</w:t>
-      </w:r>
-      <w:r>
-        <w:rPr>
-          <w:b/>
-        </w:rPr>
-        <w:t>’</w:t>
-      </w:r>
-      <w:r>
-        <w:rPr>
-          <w:b/>
-        </w:rPr>
-        <w:t>all</w:t>
-      </w:r>
-      <w:proofErr w:type="spellEnd"/>
-      <w:r>
-        <w:rPr>
-          <w:b/>
-        </w:rPr>
-        <w:t xml:space="preserve"> should do)</w:t>
+    </w:p>
+    <w:p>
+      <w:pPr>
+        <w:ind w:left="360"/>
+        <w:contextualSpacing/>
+        <w:rPr>
+          <w:b/>
+        </w:rPr>
+      </w:pPr>
+      <w:r>
+        <w:rPr>
+          <w:b/>
+        </w:rPr>
+        <w:t>3. NEXT STEPS!!</w:t>
       </w:r>
     </w:p>
     <w:p>
@@ -282,10 +194,7 @@
         <w:contextualSpacing/>
       </w:pPr>
       <w:r>
-        <w:t>-indirect vs direct</w:t>
-      </w:r>
-      <w:r>
-        <w:t xml:space="preserve"> (define these differences)</w:t>
+        <w:t>-indirect vs direct (define these differences)</w:t>
       </w:r>
     </w:p>
     <w:p>
@@ -300,30 +209,34 @@
       <w:pPr>
         <w:contextualSpacing/>
       </w:pPr>
-    </w:p>
-    <w:p>
-      <w:pPr>
-        <w:contextualSpacing/>
-      </w:pPr>
+      <w:r>
+        <w:t>1.</w:t>
+      </w:r>
       <w:r>
         <w:t>-</w:t>
       </w:r>
-      <w:proofErr w:type="spellStart"/>
-      <w:r>
-        <w:t>Reductional</w:t>
-      </w:r>
-      <w:proofErr w:type="spellEnd"/>
-      <w:r>
-        <w:t xml:space="preserve"> hypothesis (equilibrium)</w:t>
-      </w:r>
-      <w:r>
-        <w:t xml:space="preserve"> / haploid selection</w:t>
-      </w:r>
-    </w:p>
-    <w:p>
-      <w:pPr>
-        <w:contextualSpacing/>
-      </w:pPr>
+      <w:r>
+        <w:t>Reduction</w:t>
+      </w:r>
+      <w:r>
+        <w:t xml:space="preserve"> hypothesis (equilibrium) / haploid selection</w:t>
+      </w:r>
+    </w:p>
+    <w:p>
+      <w:pPr>
+        <w:contextualSpacing/>
+      </w:pPr>
+      <w:r>
+        <w:t>2. Two locus drive model (brandvain and Coop, females evolve to disrupt drive systems (Akira et al?)</w:t>
+      </w:r>
+    </w:p>
+    <w:p>
+      <w:pPr>
+        <w:contextualSpacing/>
+      </w:pPr>
+      <w:r>
+        <w:t>3.  sexual antagonism –cis epistatsis, (SACE)</w:t>
+      </w:r>
     </w:p>
     <w:p>
       <w:pPr>
@@ -360,16 +273,60 @@
       <w:pPr>
         <w:contextualSpacing/>
       </w:pPr>
-      <w:proofErr w:type="gramStart"/>
-      <w:r>
-        <w:t>-(</w:t>
-      </w:r>
-      <w:proofErr w:type="gramEnd"/>
-      <w:r>
-        <w:t>mostly) fundamental gametogenesis differences</w:t>
-      </w:r>
-      <w:bookmarkStart w:id="0" w:name="_GoBack"/>
-      <w:bookmarkEnd w:id="0"/>
+      <w:r>
+        <w:t xml:space="preserve">-Differences in </w:t>
+      </w:r>
+      <w:r>
+        <w:rPr>
+          <w:b/>
+        </w:rPr>
+        <w:t>constraints</w:t>
+      </w:r>
+    </w:p>
+    <w:p>
+      <w:pPr>
+        <w:contextualSpacing/>
+      </w:pPr>
+      <w:r>
+        <w:t>Relaxed SAC constraints in females</w:t>
+      </w:r>
+    </w:p>
+    <w:p>
+      <w:pPr>
+        <w:contextualSpacing/>
+      </w:pPr>
+      <w:r>
+        <w:t>-INEFFECTIVE SAC (leaky)</w:t>
+      </w:r>
+    </w:p>
+    <w:p>
+      <w:pPr>
+        <w:contextualSpacing/>
+      </w:pPr>
+      <w:r>
+        <w:t>-(some oocytes rescue aneuploidy (some ref cite that there is less aneuploidy than expected)</w:t>
+      </w:r>
+    </w:p>
+    <w:p>
+      <w:pPr>
+        <w:contextualSpacing/>
+      </w:pPr>
+      <w:r>
+        <w:t xml:space="preserve">(female spindle) -the driving centromeres and lazy / topsy turny spindle </w:t>
+      </w:r>
+    </w:p>
+    <w:p>
+      <w:pPr>
+        <w:contextualSpacing/>
+      </w:pPr>
+    </w:p>
+    <w:p>
+      <w:pPr>
+        <w:contextualSpacing/>
+      </w:pPr>
+      <w:r>
+        <w:t>-(mostly) fundamental gametogenesis differences</w:t>
+      </w:r>
     </w:p>
     <w:p>
       <w:pPr>
@@ -383,30 +340,189 @@
         <w:t>/Size</w:t>
       </w:r>
       <w:r>
+        <w:t xml:space="preserve"> (asymmetrical</w:t>
+      </w:r>
+      <w:r>
+        <w:t xml:space="preserve"> (Big)</w:t>
+      </w:r>
+      <w:r>
+        <w:t xml:space="preserve"> vs symmetrical</w:t>
+      </w:r>
+      <w:r>
+        <w:t xml:space="preserve"> (small) </w:t>
+      </w:r>
+      <w:r>
+        <w:t>)</w:t>
+      </w:r>
+      <w:r>
+        <w:t xml:space="preserve"> </w:t>
+      </w:r>
+    </w:p>
+    <w:p>
+      <w:pPr>
+        <w:contextualSpacing/>
+      </w:pPr>
+      <w:r>
+        <w:tab/>
+        <w:t>- centrosome contribution (+sperm, -egg)</w:t>
+      </w:r>
+    </w:p>
+    <w:p>
+      <w:pPr>
+        <w:contextualSpacing/>
+      </w:pPr>
+      <w:r>
+        <w:tab/>
+        <w:t>-(timing?)</w:t>
+      </w:r>
+    </w:p>
+    <w:p>
+      <w:pPr>
+        <w:contextualSpacing/>
+      </w:pPr>
+    </w:p>
+    <w:p>
+      <w:pPr>
+        <w:contextualSpacing/>
+      </w:pPr>
+    </w:p>
+    <w:p>
+      <w:pPr>
+        <w:contextualSpacing/>
+      </w:pPr>
+      <w:r>
+        <w:t xml:space="preserve">SPINDLE, CENTROMERE, KITOCHORE, </w:t>
+      </w:r>
+      <w:r>
+        <w:t xml:space="preserve">  (structure at the metaphase plate)</w:t>
+      </w:r>
+    </w:p>
+    <w:p>
+      <w:pPr>
+        <w:contextualSpacing/>
+      </w:pPr>
+      <w:r>
+        <w:t xml:space="preserve">(holocentric, how spindle is attached to kinetochore, </w:t>
+      </w:r>
+    </w:p>
+    <w:p>
+      <w:pPr>
+        <w:contextualSpacing/>
+      </w:pPr>
+    </w:p>
+    <w:p>
+      <w:pPr>
+        <w:contextualSpacing/>
+      </w:pPr>
+      <w:r>
+        <w:t xml:space="preserve">Review the models – </w:t>
+      </w:r>
+    </w:p>
+    <w:p>
+      <w:pPr>
+        <w:contextualSpacing/>
+      </w:pPr>
+      <w:r>
+        <w:t>Indirect selection, prophase based models, metaphase based models</w:t>
+      </w:r>
+      <w:r>
         <w:t xml:space="preserve"> (</w:t>
       </w:r>
       <w:r>
-        <w:t>asymmetrical</w:t>
-      </w:r>
-      <w:r>
-        <w:t xml:space="preserve"> (Big)</w:t>
-      </w:r>
-      <w:r>
-        <w:t xml:space="preserve"> vs symmetrical</w:t>
-      </w:r>
-      <w:r>
-        <w:t xml:space="preserve"> (small</w:t>
-      </w:r>
-      <w:proofErr w:type="gramStart"/>
-      <w:r>
-        <w:t xml:space="preserve">) </w:t>
+        <w:t>-can I merge these tables?</w:t>
+      </w:r>
+    </w:p>
+    <w:p>
+      <w:pPr>
+        <w:contextualSpacing/>
+      </w:pPr>
+      <w:r>
+        <w:t>-can I clea</w:t>
+      </w:r>
+      <w:r>
+        <w:t>n up the tables / make them pun</w:t>
+      </w:r>
+      <w:r>
+        <w:t>ch</w:t>
+      </w:r>
+      <w:r>
+        <w:t>i</w:t>
+      </w:r>
+      <w:r>
+        <w:t>er / connect them more closely to my results?</w:t>
       </w:r>
       <w:r>
         <w:t>)</w:t>
       </w:r>
-      <w:proofErr w:type="gramEnd"/>
-      <w:r>
-        <w:t xml:space="preserve"> </w:t>
+    </w:p>
+    <w:p>
+      <w:pPr>
+        <w:contextualSpacing/>
+      </w:pPr>
+    </w:p>
+    <w:p>
+      <w:pPr>
+        <w:contextualSpacing/>
+      </w:pPr>
+    </w:p>
+    <w:p>
+      <w:pPr>
+        <w:contextualSpacing/>
+      </w:pPr>
+      <w:r>
+        <w:rPr>
+          <w:b/>
+        </w:rPr>
+        <w:t>2.A</w:t>
+      </w:r>
+      <w:r>
+        <w:t xml:space="preserve">  the DSB differences have proportional CO differences – this suggests that the changes (evolution) happened before the DMC1 foci are laid down.  </w:t>
+      </w:r>
+    </w:p>
+    <w:p>
+      <w:pPr>
+        <w:contextualSpacing/>
+      </w:pPr>
+      <w:r>
+        <w:t>This evidence shifts the support away from evolution at the point of CO:NCO decision to earlier, when the str of meiotic chromosomes is build (the programming of the // the initial restructuring of the meiotic chromosomes )</w:t>
+      </w:r>
+    </w:p>
+    <w:p>
+      <w:pPr>
+        <w:contextualSpacing/>
+      </w:pPr>
+    </w:p>
+    <w:p>
+      <w:pPr>
+        <w:contextualSpacing/>
+        <w:rPr>
+          <w:b/>
+        </w:rPr>
+      </w:pPr>
+      <w:r>
+        <w:rPr>
+          <w:b/>
+        </w:rPr>
+        <w:t>2.B</w:t>
+      </w:r>
+      <w:r>
+        <w:rPr>
+          <w:b/>
+        </w:rPr>
+        <w:t xml:space="preserve"> strong interference is the best predictor of gwRR evolution</w:t>
+      </w:r>
+    </w:p>
+    <w:p>
+      <w:pPr>
+        <w:contextualSpacing/>
+      </w:pPr>
+    </w:p>
+    <w:p>
+      <w:pPr>
+        <w:contextualSpacing/>
+      </w:pPr>
+      <w:r>
+        <w:t xml:space="preserve">-background / logic of the negative correlation with COI and gwRR </w:t>
       </w:r>
     </w:p>
     <w:p>
@@ -415,15 +531,7 @@
       </w:pPr>
       <w:r>
         <w:tab/>
-        <w:t xml:space="preserve">- </w:t>
-      </w:r>
-      <w:proofErr w:type="gramStart"/>
-      <w:r>
-        <w:t>centrosome</w:t>
-      </w:r>
-      <w:proofErr w:type="gramEnd"/>
-      <w:r>
-        <w:t xml:space="preserve"> contribution (+sperm, -egg)</w:t>
+        <w:t>Empirical measures from PayseurOtto</w:t>
       </w:r>
     </w:p>
     <w:p>
@@ -432,218 +540,64 @@
       </w:pPr>
       <w:r>
         <w:tab/>
-      </w:r>
-      <w:proofErr w:type="gramStart"/>
-      <w:r>
-        <w:t>-(</w:t>
-      </w:r>
-      <w:proofErr w:type="gramEnd"/>
-      <w:r>
-        <w:t>timing?)</w:t>
-      </w:r>
-    </w:p>
-    <w:p>
-      <w:pPr>
-        <w:contextualSpacing/>
-      </w:pPr>
-    </w:p>
-    <w:p>
-      <w:pPr>
-        <w:contextualSpacing/>
-      </w:pPr>
-      <w:r>
-        <w:t>-</w:t>
-      </w:r>
-    </w:p>
-    <w:p>
-      <w:pPr>
-        <w:contextualSpacing/>
-      </w:pPr>
-    </w:p>
-    <w:p>
-      <w:pPr>
-        <w:contextualSpacing/>
-      </w:pPr>
-    </w:p>
-    <w:p>
-      <w:pPr>
-        <w:contextualSpacing/>
-      </w:pPr>
-      <w:r>
-        <w:t>-</w:t>
-      </w:r>
-      <w:r>
-        <w:t xml:space="preserve">differences in </w:t>
-      </w:r>
-      <w:r>
-        <w:t>constraints</w:t>
-      </w:r>
-    </w:p>
-    <w:p>
-      <w:pPr>
-        <w:contextualSpacing/>
-      </w:pPr>
-    </w:p>
-    <w:p>
-      <w:pPr>
-        <w:contextualSpacing/>
-      </w:pPr>
-      <w:r>
-        <w:t>-</w:t>
-      </w:r>
-      <w:r>
-        <w:t xml:space="preserve"> SAC</w:t>
-      </w:r>
-      <w:r>
-        <w:t xml:space="preserve">, </w:t>
-      </w:r>
-      <w:r>
-        <w:t>Spindle assembly checkpoint</w:t>
-      </w:r>
-    </w:p>
-    <w:p>
-      <w:pPr>
-        <w:contextualSpacing/>
-      </w:pPr>
-    </w:p>
-    <w:p>
-      <w:pPr>
-        <w:contextualSpacing/>
-      </w:pPr>
-      <w:r>
-        <w:t xml:space="preserve">Review the models – </w:t>
-      </w:r>
-    </w:p>
-    <w:p>
-      <w:pPr>
-        <w:contextualSpacing/>
-      </w:pPr>
-      <w:r>
-        <w:t>Indirect selection, prophase based models, metaphase based models</w:t>
-      </w:r>
-    </w:p>
-    <w:p>
-      <w:pPr>
-        <w:contextualSpacing/>
-      </w:pPr>
-    </w:p>
-    <w:p>
-      <w:pPr>
-        <w:contextualSpacing/>
-      </w:pPr>
-      <w:r>
-        <w:t>-can I merge these tables?</w:t>
-      </w:r>
-    </w:p>
-    <w:p>
-      <w:pPr>
-        <w:contextualSpacing/>
-      </w:pPr>
-      <w:r>
-        <w:t>-can I clea</w:t>
-      </w:r>
-      <w:r>
-        <w:t>n up the tables / make them pun</w:t>
-      </w:r>
-      <w:r>
-        <w:t>ch</w:t>
-      </w:r>
-      <w:r>
-        <w:t>i</w:t>
-      </w:r>
-      <w:r>
-        <w:t>er / connect them more closely to my results?</w:t>
-      </w:r>
-    </w:p>
-    <w:p>
-      <w:pPr>
-        <w:contextualSpacing/>
-      </w:pPr>
-    </w:p>
-    <w:p>
-      <w:pPr>
-        <w:contextualSpacing/>
-      </w:pPr>
-    </w:p>
-    <w:p>
-      <w:pPr>
-        <w:contextualSpacing/>
-      </w:pPr>
-      <w:proofErr w:type="gramStart"/>
-      <w:r>
-        <w:rPr>
-          <w:b/>
-        </w:rPr>
-        <w:lastRenderedPageBreak/>
-        <w:t>2.A</w:t>
-      </w:r>
-      <w:proofErr w:type="gramEnd"/>
-      <w:r>
-        <w:t xml:space="preserve">  the DSB differences have proportional CO differences – this suggests that the changes (evolution) happened before the DMC1 foci are laid down.  </w:t>
-      </w:r>
-    </w:p>
-    <w:p>
-      <w:pPr>
-        <w:contextualSpacing/>
-      </w:pPr>
-      <w:r>
-        <w:t>This evidence shifts the support away from evolution at the point of CO</w:t>
-      </w:r>
-      <w:proofErr w:type="gramStart"/>
-      <w:r>
-        <w:t>:NCO</w:t>
-      </w:r>
-      <w:proofErr w:type="gramEnd"/>
-      <w:r>
-        <w:t xml:space="preserve"> decision to earlier, when the </w:t>
-      </w:r>
-      <w:proofErr w:type="spellStart"/>
-      <w:r>
-        <w:t>str</w:t>
-      </w:r>
-      <w:proofErr w:type="spellEnd"/>
-      <w:r>
-        <w:t xml:space="preserve"> of meiotic chromosomes is build (the programming of the // the initial restructuring of the meiotic chromosomes )</w:t>
-      </w:r>
-    </w:p>
-    <w:p>
-      <w:pPr>
-        <w:contextualSpacing/>
-      </w:pPr>
-    </w:p>
-    <w:p>
-      <w:pPr>
-        <w:contextualSpacing/>
-      </w:pPr>
-      <w:proofErr w:type="gramStart"/>
-      <w:r>
-        <w:rPr>
-          <w:b/>
-        </w:rPr>
-        <w:t>2.B</w:t>
-      </w:r>
-      <w:proofErr w:type="gramEnd"/>
-      <w:r>
-        <w:t xml:space="preserve"> WHAT’s up with the stronger interference </w:t>
-      </w:r>
-      <w:r>
-        <w:t>?</w:t>
-      </w:r>
-    </w:p>
-    <w:p>
-      <w:pPr>
-        <w:contextualSpacing/>
-      </w:pPr>
-      <w:r>
-        <w:t xml:space="preserve">- Evolution of interference (how expectations for evolution of </w:t>
-      </w:r>
-      <w:proofErr w:type="spellStart"/>
-      <w:r>
-        <w:t>gwRR</w:t>
-      </w:r>
-      <w:proofErr w:type="spellEnd"/>
-      <w:r>
-        <w:t xml:space="preserve"> translate)</w:t>
+        <w:t xml:space="preserve">-Bauer et al (half sib lines ) pooled data(chromosomes/populations) – find significant negative correlation of gwRR and COI strength (as expected with the basic logic )    (but when data subdivided this relationship not sig (low power)  </w:t>
+      </w:r>
+    </w:p>
+    <w:p>
+      <w:pPr>
+        <w:contextualSpacing/>
+      </w:pPr>
+    </w:p>
+    <w:p>
+      <w:pPr>
+        <w:contextualSpacing/>
+      </w:pPr>
+    </w:p>
+    <w:p>
+      <w:pPr>
+        <w:contextualSpacing/>
+      </w:pPr>
+      <w:r>
+        <w:t>-Caveats – only type I COs – the measures of interference from ALL COs might be different –but it’s outside the scope of this study to (figure this out)</w:t>
+      </w:r>
+    </w:p>
+    <w:p>
+      <w:pPr>
+        <w:contextualSpacing/>
+      </w:pPr>
+    </w:p>
+    <w:p>
+      <w:pPr>
+        <w:contextualSpacing/>
+      </w:pPr>
+      <w:r>
+        <w:t>&lt;gamma metric – the gamma metric also incorporates the variance of interfocal differences – we observe that – outliers IFD weigh / effect the gamma estimate (to a large degree)&gt;</w:t>
+      </w:r>
+    </w:p>
+    <w:p>
+      <w:pPr>
+        <w:contextualSpacing/>
+      </w:pPr>
+      <w:r>
+        <w:t xml:space="preserve">(strong interference (gamma) – not just larger IFDs, but also low variance across IFDs),   -- </w:t>
+      </w:r>
+    </w:p>
+    <w:p>
+      <w:pPr>
+        <w:contextualSpacing/>
+      </w:pPr>
+    </w:p>
+    <w:p>
+      <w:pPr>
+        <w:contextualSpacing/>
+      </w:pPr>
+    </w:p>
+    <w:p>
+      <w:pPr>
+        <w:contextualSpacing/>
+      </w:pPr>
+      <w:r>
+        <w:t>- Evolution of interference (how expectations for evolution of gwRR translate)</w:t>
       </w:r>
     </w:p>
     <w:p>
@@ -657,74 +611,128 @@
         <w:t>empirical measures</w:t>
       </w:r>
       <w:r>
-        <w:t xml:space="preserve"> of interference and </w:t>
-      </w:r>
-      <w:proofErr w:type="spellStart"/>
-      <w:r>
-        <w:t>gwRR</w:t>
-      </w:r>
-      <w:proofErr w:type="spellEnd"/>
-      <w:r>
-        <w:t xml:space="preserve"> for a bunch of species and find a negative correlation (this is also a logical prediction)</w:t>
-      </w:r>
-    </w:p>
-    <w:p>
-      <w:pPr>
-        <w:contextualSpacing/>
-      </w:pPr>
-    </w:p>
-    <w:p>
-      <w:pPr>
-        <w:contextualSpacing/>
-      </w:pPr>
-      <w:r>
-        <w:t xml:space="preserve">--- </w:t>
-      </w:r>
-      <w:proofErr w:type="gramStart"/>
-      <w:r>
-        <w:t>but</w:t>
-      </w:r>
-      <w:proofErr w:type="gramEnd"/>
-      <w:r>
-        <w:t xml:space="preserve"> when the 2CO (when the number of crossovers is constrained</w:t>
-      </w:r>
-      <w:r>
-        <w:t xml:space="preserve"> – maybe we should alter/adjust our expectations …. </w:t>
-      </w:r>
-    </w:p>
-    <w:p>
-      <w:pPr>
-        <w:contextualSpacing/>
-      </w:pPr>
-    </w:p>
-    <w:p>
-      <w:r>
-        <w:t>-</w:t>
-      </w:r>
-      <w:proofErr w:type="gramStart"/>
-      <w:r>
-        <w:t>caveats</w:t>
-      </w:r>
-      <w:proofErr w:type="gramEnd"/>
-      <w:r>
-        <w:t xml:space="preserve"> on the chromosome size and chromosome specific effects -- (independent of chromosome identity) (</w:t>
-      </w:r>
-      <w:proofErr w:type="spellStart"/>
-      <w:r>
-        <w:t>haenel</w:t>
-      </w:r>
-      <w:proofErr w:type="spellEnd"/>
-      <w:r>
-        <w:t xml:space="preserve"> et al 2018)</w:t>
-      </w:r>
-    </w:p>
-    <w:p>
-      <w:pPr>
-        <w:contextualSpacing/>
-        <w:rPr>
-          <w:b/>
-        </w:rPr>
-      </w:pPr>
+        <w:t xml:space="preserve"> of interference and gwRR for a bunch of species and find a negative correlation (this is also a logical prediction)</w:t>
+      </w:r>
+    </w:p>
+    <w:p>
+      <w:pPr>
+        <w:contextualSpacing/>
+      </w:pPr>
+    </w:p>
+    <w:p>
+      <w:pPr>
+        <w:contextualSpacing/>
+      </w:pPr>
+      <w:r>
+        <w:t xml:space="preserve">(review in Otto Payseur – of Goldstein et al simulations, </w:t>
+      </w:r>
+    </w:p>
+    <w:p>
+      <w:pPr>
+        <w:contextualSpacing/>
+      </w:pPr>
+      <w:r>
+        <w:t>when the (total recombination rate or number of COs is held constant – evolution of crossover interference and recombination rate in the same direction (positive correlation)</w:t>
+      </w:r>
+    </w:p>
+    <w:p>
+      <w:pPr>
+        <w:contextualSpacing/>
+      </w:pPr>
+      <w:r>
+        <w:t>(our results / findings of the 2CO IFDs – (artificially?) hold the number of crossovers constant</w:t>
+      </w:r>
+    </w:p>
+    <w:p>
+      <w:pPr>
+        <w:contextualSpacing/>
+      </w:pPr>
+    </w:p>
+    <w:p>
+      <w:pPr>
+        <w:contextualSpacing/>
+      </w:pPr>
+    </w:p>
+    <w:p>
+      <w:pPr>
+        <w:contextualSpacing/>
+      </w:pPr>
+      <w:r>
+        <w:t>(tie into the functional (direct) selection predictions from the HetC section)</w:t>
+      </w:r>
+      <w:r>
+        <w:t xml:space="preserve">  </w:t>
+      </w:r>
+      <w:r>
+        <w:t>---</w:t>
+      </w:r>
+    </w:p>
+    <w:p>
+      <w:pPr>
+        <w:contextualSpacing/>
+      </w:pPr>
+    </w:p>
+    <w:p>
+      <w:pPr>
+        <w:contextualSpacing/>
+      </w:pPr>
+    </w:p>
+    <w:p>
+      <w:r>
+        <w:t>-caveats on the chromosome size and chromosome specific effects -- (independent of chromosome identity) (haenel et al 2018)</w:t>
+      </w:r>
+    </w:p>
+    <w:p>
+      <w:pPr>
+        <w:contextualSpacing/>
+        <w:rPr>
+          <w:b/>
+        </w:rPr>
+      </w:pPr>
+    </w:p>
+    <w:p>
+      <w:pPr>
+        <w:contextualSpacing/>
+      </w:pPr>
+      <w:r>
+        <w:t>-can any of the models from above be re-used here?</w:t>
+      </w:r>
+    </w:p>
+    <w:p>
+      <w:pPr>
+        <w:contextualSpacing/>
+        <w:rPr>
+          <w:b/>
+        </w:rPr>
+      </w:pPr>
+    </w:p>
+    <w:p>
+      <w:pPr>
+        <w:contextualSpacing/>
+        <w:rPr>
+          <w:b/>
+        </w:rPr>
+      </w:pPr>
+    </w:p>
+    <w:p>
+      <w:pPr>
+        <w:contextualSpacing/>
+        <w:rPr>
+          <w:b/>
+        </w:rPr>
+      </w:pPr>
+      <w:r>
+        <w:rPr>
+          <w:b/>
+        </w:rPr>
+        <w:t>(holocentric chromosomes have strongest – interference)</w:t>
+      </w:r>
+      <w:r>
+        <w:rPr>
+          <w:b/>
+        </w:rPr>
+        <w:t xml:space="preserve"> – limit kinetochore point of attachment)</w:t>
+      </w:r>
     </w:p>
     <w:p>
       <w:pPr>
@@ -839,13 +847,8 @@
         <w:t>-- is it polymorphism (standing variation) and 3 independent instances of evolution</w:t>
       </w:r>
       <w:r>
-        <w:t xml:space="preserve"> in </w:t>
-      </w:r>
-      <w:proofErr w:type="spellStart"/>
-      <w:r>
-        <w:t>gwRR</w:t>
-      </w:r>
-      <w:proofErr w:type="spellEnd"/>
+        <w:t xml:space="preserve"> in gwRR</w:t>
+      </w:r>
     </w:p>
     <w:p>
       <w:pPr>
@@ -860,15 +863,7 @@
         <w:contextualSpacing/>
       </w:pPr>
       <w:r>
-        <w:t xml:space="preserve"> </w:t>
-      </w:r>
-      <w:proofErr w:type="gramStart"/>
-      <w:r>
-        <w:t>shared</w:t>
-      </w:r>
-      <w:proofErr w:type="gramEnd"/>
-      <w:r>
-        <w:t xml:space="preserve"> standing variation // incomplete lineage sorting</w:t>
+        <w:t xml:space="preserve"> shared standing variation // incomplete lineage sorting</w:t>
       </w:r>
       <w:r>
         <w:t>, // the same history</w:t>
@@ -909,20 +904,38 @@
         <w:contextualSpacing/>
       </w:pPr>
       <w:r>
+        <w:t>- evolvability, less effective in females due to the increased (within anima</w:t>
+      </w:r>
+      <w:r>
+        <w:t>l variance</w:t>
+      </w:r>
+    </w:p>
+    <w:p>
+      <w:pPr>
+        <w:contextualSpacing/>
+      </w:pPr>
+    </w:p>
+    <w:p>
+      <w:pPr>
+        <w:contextualSpacing/>
+      </w:pPr>
+      <w:r>
         <w:t xml:space="preserve">- </w:t>
       </w:r>
-      <w:proofErr w:type="spellStart"/>
-      <w:proofErr w:type="gramStart"/>
-      <w:r>
-        <w:t>evolvability</w:t>
-      </w:r>
-      <w:proofErr w:type="spellEnd"/>
-      <w:proofErr w:type="gramEnd"/>
-      <w:r>
-        <w:t>, less effective in females due to the increased (within anima</w:t>
-      </w:r>
-      <w:r>
-        <w:t>l variance</w:t>
+      <w:r>
+        <w:t>(what would have driven the rapid 30% drive gwRR  (enrichment of 2CO bivalents)</w:t>
+      </w:r>
+      <w:r>
+        <w:t>…?</w:t>
+      </w:r>
+    </w:p>
+    <w:p>
+      <w:pPr>
+        <w:contextualSpacing/>
+      </w:pPr>
+      <w:r>
+        <w:tab/>
+        <w:t>-are their gene candidates (signatures of selection (CAST / WSB/DOM vs PWD + MSM ?)</w:t>
       </w:r>
     </w:p>
     <w:p>
@@ -938,57 +951,14 @@
         <w:t xml:space="preserve">- </w:t>
       </w:r>
       <w:r>
-        <w:t xml:space="preserve">(what would have driven the rapid 30% drive </w:t>
-      </w:r>
-      <w:proofErr w:type="spellStart"/>
-      <w:proofErr w:type="gramStart"/>
-      <w:r>
-        <w:t>gwRR</w:t>
-      </w:r>
-      <w:proofErr w:type="spellEnd"/>
-      <w:r>
-        <w:t xml:space="preserve">  (</w:t>
-      </w:r>
-      <w:proofErr w:type="gramEnd"/>
-      <w:r>
-        <w:t>enrichment of 2CO bivalents)</w:t>
-      </w:r>
-      <w:r>
-        <w:t>…?</w:t>
-      </w:r>
-    </w:p>
-    <w:p>
-      <w:pPr>
-        <w:contextualSpacing/>
-      </w:pPr>
-      <w:r>
-        <w:tab/>
-        <w:t xml:space="preserve">-are their gene candidates (signatures of selection (CAST / WSB/DOM vs PWD + </w:t>
-      </w:r>
-      <w:proofErr w:type="gramStart"/>
-      <w:r>
-        <w:t>MSM ?)</w:t>
-      </w:r>
-      <w:proofErr w:type="gramEnd"/>
-    </w:p>
-    <w:p>
-      <w:pPr>
-        <w:contextualSpacing/>
-      </w:pPr>
-    </w:p>
-    <w:p>
-      <w:pPr>
-        <w:contextualSpacing/>
-      </w:pPr>
-      <w:r>
-        <w:lastRenderedPageBreak/>
-        <w:t xml:space="preserve">- CONSTRAINTS on </w:t>
-      </w:r>
-      <w:proofErr w:type="spellStart"/>
-      <w:r>
-        <w:t>gwRR</w:t>
-      </w:r>
-      <w:proofErr w:type="spellEnd"/>
+        <w:rPr>
+          <w:b/>
+        </w:rPr>
+        <w:t>CONSTRAINTS</w:t>
+      </w:r>
+      <w:r>
+        <w:t xml:space="preserve"> on gwRR</w:t>
+      </w:r>
     </w:p>
     <w:p>
       <w:pPr>
@@ -1008,21 +978,8 @@
       </w:r>
       <w:r>
         <w:tab/>
-        <w:t xml:space="preserve">Most species close to </w:t>
-      </w:r>
-      <w:proofErr w:type="spellStart"/>
-      <w:r>
-        <w:t>minm</w:t>
-      </w:r>
-      <w:proofErr w:type="spellEnd"/>
-      <w:r>
-        <w:t xml:space="preserve"> (1-3 CO per </w:t>
-      </w:r>
-      <w:proofErr w:type="gramStart"/>
-      <w:r>
-        <w:t>cell )</w:t>
-      </w:r>
-      <w:proofErr w:type="gramEnd"/>
+        <w:t>Most species close to minm (1-3 CO per cell )</w:t>
+      </w:r>
     </w:p>
     <w:p>
       <w:pPr>
@@ -1043,15 +1000,7 @@
       </w:pPr>
       <w:r>
         <w:tab/>
-        <w:t xml:space="preserve">- linked </w:t>
-      </w:r>
-      <w:proofErr w:type="gramStart"/>
-      <w:r>
-        <w:t>sites  (</w:t>
-      </w:r>
-      <w:proofErr w:type="gramEnd"/>
-      <w:r>
-        <w:t>indirect)</w:t>
+        <w:t>- linked sites  (indirect)</w:t>
       </w:r>
     </w:p>
     <w:p>
@@ -1060,39 +1009,39 @@
       </w:pPr>
       <w:r>
         <w:tab/>
-        <w:t xml:space="preserve">- </w:t>
-      </w:r>
-      <w:proofErr w:type="gramStart"/>
-      <w:r>
-        <w:t>change</w:t>
-      </w:r>
-      <w:proofErr w:type="gramEnd"/>
-      <w:r>
-        <w:t xml:space="preserve"> in the </w:t>
-      </w:r>
-      <w:proofErr w:type="spellStart"/>
-      <w:r>
-        <w:t>cohesin</w:t>
-      </w:r>
-      <w:proofErr w:type="spellEnd"/>
-      <w:r>
-        <w:t xml:space="preserve"> landscape</w:t>
-      </w:r>
-    </w:p>
-    <w:p>
-      <w:pPr>
-        <w:contextualSpacing/>
-      </w:pPr>
-    </w:p>
-    <w:p>
-      <w:r>
-        <w:br w:type="page"/>
-      </w:r>
-    </w:p>
-    <w:p>
-      <w:pPr>
-        <w:contextualSpacing/>
-      </w:pPr>
+        <w:t>- change in the cohesin landscape</w:t>
+      </w:r>
+    </w:p>
+    <w:p>
+      <w:pPr>
+        <w:contextualSpacing/>
+      </w:pPr>
+    </w:p>
+    <w:p/>
+    <w:p>
+      <w:pPr>
+        <w:rPr>
+          <w:b/>
+        </w:rPr>
+      </w:pPr>
+      <w:r>
+        <w:rPr>
+          <w:b/>
+        </w:rPr>
+        <w:t>Future steps</w:t>
+      </w:r>
+    </w:p>
+    <w:p>
+      <w:r>
+        <w:t>Don’t use sex-averages / acknowledge that sex average data can obscure distinct patterns (Haenel et al biggest offenders)</w:t>
+      </w:r>
+    </w:p>
+    <w:p>
+      <w:r>
+        <w:t xml:space="preserve">-focus on interference </w:t>
+      </w:r>
+      <w:bookmarkStart w:id="0" w:name="_GoBack"/>
+      <w:bookmarkEnd w:id="0"/>
     </w:p>
     <w:sectPr>
       <w:pgSz w:w="12240" w:h="15840"/>

</xml_diff>